<commit_message>
complementando el documento de texto del analisis del problema
</commit_message>
<xml_diff>
--- a/parcial3.docx
+++ b/parcial3.docx
@@ -56,15 +56,7 @@
         </w:numPr>
       </w:pPr>
       <w:r>
-        <w:t>Existe la posición (</w:t>
-      </w:r>
-      <w:proofErr w:type="spellStart"/>
-      <w:r>
-        <w:t>Xd</w:t>
-      </w:r>
-      <w:proofErr w:type="spellEnd"/>
-      <w:r>
-        <w:t xml:space="preserve"> y Yd)</w:t>
+        <w:t>Existe la posición (Xd y Yd)</w:t>
       </w:r>
     </w:p>
     <w:p>
@@ -129,15 +121,7 @@
         </w:numPr>
       </w:pPr>
       <w:r>
-        <w:t>Existe la posición (</w:t>
-      </w:r>
-      <w:proofErr w:type="spellStart"/>
-      <w:r>
-        <w:t>Xo</w:t>
-      </w:r>
-      <w:proofErr w:type="spellEnd"/>
-      <w:r>
-        <w:t xml:space="preserve"> y Yo)</w:t>
+        <w:t>Existe la posición (Xo y Yo)</w:t>
       </w:r>
     </w:p>
     <w:p>
@@ -227,15 +211,7 @@
     </w:p>
     <w:p>
       <w:r>
-        <w:t xml:space="preserve">Altura del cañón (Ho), la separación de los cañones (d), la posición en </w:t>
-      </w:r>
-      <w:proofErr w:type="spellStart"/>
-      <w:r>
-        <w:t>Xo</w:t>
-      </w:r>
-      <w:proofErr w:type="spellEnd"/>
-      <w:r>
-        <w:t>, la posición en Yo, el radio de destrucción del cañón 0.05*d, radio de neutralización 0.005*d</w:t>
+        <w:t>Altura del cañón (Ho), la separación de los cañones (d), la posición en Xo, la posición en Yo, el radio de destrucción del cañón 0.05*d, radio de neutralización 0.005*d</w:t>
       </w:r>
     </w:p>
     <w:p>
@@ -255,23 +231,7 @@
     </w:p>
     <w:p>
       <w:r>
-        <w:t>Altura del cañón (</w:t>
-      </w:r>
-      <w:proofErr w:type="spellStart"/>
-      <w:r>
-        <w:t>Hd</w:t>
-      </w:r>
-      <w:proofErr w:type="spellEnd"/>
-      <w:r>
-        <w:t xml:space="preserve">), la separación de los cañones (d), la posición en </w:t>
-      </w:r>
-      <w:proofErr w:type="spellStart"/>
-      <w:r>
-        <w:t>Xd</w:t>
-      </w:r>
-      <w:proofErr w:type="spellEnd"/>
-      <w:r>
-        <w:t>, la posición en Yd, el radio de destrucción del cañón 0.025*d</w:t>
+        <w:t>Altura del cañón (Hd), la separación de los cañones (d), la posición en Xd, la posición en Yd, el radio de destrucción del cañón 0.025*d</w:t>
       </w:r>
     </w:p>
     <w:p>
@@ -349,15 +309,7 @@
     </w:p>
     <w:p>
       <w:r>
-        <w:t xml:space="preserve">La clase cañón tendrá la posición en X, Y </w:t>
-      </w:r>
-      <w:proofErr w:type="spellStart"/>
-      <w:r>
-        <w:t>y</w:t>
-      </w:r>
-      <w:proofErr w:type="spellEnd"/>
-      <w:r>
-        <w:t xml:space="preserve"> la distancia de separación de los cañones y el rango de destrucción</w:t>
+        <w:t>La clase cañón tendrá la posición en X, Y y la distancia de separación de los cañones y el rango de destrucción</w:t>
       </w:r>
     </w:p>
     <w:p>
@@ -440,7 +392,70 @@
       </w:r>
     </w:p>
     <w:p/>
-    <w:p/>
+    <w:p>
+      <w:pPr>
+        <w:rPr>
+          <w:b/>
+        </w:rPr>
+      </w:pPr>
+      <w:r>
+        <w:rPr>
+          <w:b/>
+        </w:rPr>
+        <w:t>NOTA</w:t>
+      </w:r>
+      <w:r>
+        <w:rPr>
+          <w:b/>
+        </w:rPr>
+        <w:t>:</w:t>
+      </w:r>
+    </w:p>
+    <w:p>
+      <w:pPr>
+        <w:rPr>
+          <w:b/>
+        </w:rPr>
+      </w:pPr>
+      <w:r>
+        <w:rPr>
+          <w:b/>
+        </w:rPr>
+        <w:t>Se podrán realizar ajustes al análisis en el momento del desarrollo del parcial, esto debido a que en los exámenes anteriores se a presentado la necesidad de realizar cambios en dicho análisis.</w:t>
+      </w:r>
+    </w:p>
+    <w:p>
+      <w:pPr>
+        <w:rPr>
+          <w:b/>
+        </w:rPr>
+      </w:pPr>
+      <w:r>
+        <w:rPr>
+          <w:b/>
+        </w:rPr>
+        <w:t>Las variables van a tomarse de manera flotante</w:t>
+      </w:r>
+    </w:p>
+    <w:p>
+      <w:pPr>
+        <w:rPr>
+          <w:b/>
+        </w:rPr>
+      </w:pPr>
+      <w:r>
+        <w:rPr>
+          <w:b/>
+        </w:rPr>
+        <w:t>Para el desarrollo grafico se implementara</w:t>
+      </w:r>
+      <w:r>
+        <w:rPr>
+          <w:b/>
+        </w:rPr>
+        <w:t>n diferentes clases que permitan el fácil desarrollo del mismo</w:t>
+      </w:r>
+    </w:p>
     <w:sectPr>
       <w:pgSz w:w="12240" w:h="15840"/>
       <w:pgMar w:top="1417" w:right="1701" w:bottom="1417" w:left="1701" w:header="708" w:footer="708" w:gutter="0"/>

</xml_diff>